<commit_message>
Transferred NLP Task Doc into a Jupyter Notebook
Added references
</commit_message>
<xml_diff>
--- a/Task 3 - NLP Tasks.docx
+++ b/Task 3 - NLP Tasks.docx
@@ -390,6 +390,79 @@
     </w:p>
     <w:p>
       <w:pPr>
+        <w:jc w:val="center"/>
+      </w:pPr>
+      <w:r>
+        <w:t xml:space="preserve">Figure 2 – Verdict and </w:t>
+      </w:r>
+      <w:r>
+        <w:t>corresponding sentiment score</w:t>
+      </w:r>
+    </w:p>
+    <w:p>
+      <w:pPr>
+        <w:jc w:val="center"/>
+      </w:pPr>
+      <w:r>
+        <w:rPr>
+          <w:noProof/>
+        </w:rPr>
+        <w:drawing>
+          <wp:inline distT="0" distB="0" distL="0" distR="0" wp14:anchorId="6166745A" wp14:editId="6DD41536">
+            <wp:extent cx="5463540" cy="2611313"/>
+            <wp:effectExtent l="0" t="0" r="3810" b="0"/>
+            <wp:docPr id="3" name="Picture 3" descr="Text&#10;&#10;Description automatically generated"/>
+            <wp:cNvGraphicFramePr>
+              <a:graphicFrameLocks xmlns:a="http://schemas.openxmlformats.org/drawingml/2006/main" noChangeAspect="1"/>
+            </wp:cNvGraphicFramePr>
+            <a:graphic xmlns:a="http://schemas.openxmlformats.org/drawingml/2006/main">
+              <a:graphicData uri="http://schemas.openxmlformats.org/drawingml/2006/picture">
+                <pic:pic xmlns:pic="http://schemas.openxmlformats.org/drawingml/2006/picture">
+                  <pic:nvPicPr>
+                    <pic:cNvPr id="3" name="Picture 3" descr="Text&#10;&#10;Description automatically generated"/>
+                    <pic:cNvPicPr/>
+                  </pic:nvPicPr>
+                  <pic:blipFill>
+                    <a:blip r:embed="rId5"/>
+                    <a:stretch>
+                      <a:fillRect/>
+                    </a:stretch>
+                  </pic:blipFill>
+                  <pic:spPr>
+                    <a:xfrm>
+                      <a:off x="0" y="0"/>
+                      <a:ext cx="5470075" cy="2614436"/>
+                    </a:xfrm>
+                    <a:prstGeom prst="rect">
+                      <a:avLst/>
+                    </a:prstGeom>
+                  </pic:spPr>
+                </pic:pic>
+              </a:graphicData>
+            </a:graphic>
+          </wp:inline>
+        </w:drawing>
+      </w:r>
+    </w:p>
+    <w:p>
+      <w:r>
+        <w:t xml:space="preserve">The sentiment analysis scores this verdict as highly positive with little to no negative sentiment detected. When the actual paragraph itself is assessed, </w:t>
+      </w:r>
+      <w:r>
+        <w:t xml:space="preserve">there is only one sentence which has a negative outlook with the first half of the paragraph being highly positive. The compound rating is very high, much higher than what it should be. This could be a result of the pre-processing removing some meaning from the descriptive words in certain areas. </w:t>
+      </w:r>
+    </w:p>
+    <w:p>
+      <w:pPr>
+        <w:pStyle w:val="Heading2"/>
+      </w:pPr>
+      <w:r>
+        <w:t>Code</w:t>
+      </w:r>
+    </w:p>
+    <w:p/>
+    <w:p>
+      <w:pPr>
         <w:pStyle w:val="Heading1"/>
       </w:pPr>
       <w:r>
@@ -400,7 +473,7 @@
       <w:r>
         <w:t xml:space="preserve">[1] </w:t>
       </w:r>
-      <w:hyperlink r:id="rId5" w:history="1">
+      <w:hyperlink r:id="rId6" w:history="1">
         <w:r>
           <w:rPr>
             <w:rStyle w:val="Hyperlink"/>
@@ -416,7 +489,7 @@
       <w:r>
         <w:t xml:space="preserve">[2] </w:t>
       </w:r>
-      <w:hyperlink r:id="rId6" w:history="1">
+      <w:hyperlink r:id="rId7" w:history="1">
         <w:r>
           <w:rPr>
             <w:rStyle w:val="Hyperlink"/>
@@ -435,7 +508,7 @@
       <w:r>
         <w:t xml:space="preserve">[3] </w:t>
       </w:r>
-      <w:hyperlink r:id="rId7" w:history="1">
+      <w:hyperlink r:id="rId8" w:history="1">
         <w:r>
           <w:rPr>
             <w:rStyle w:val="Hyperlink"/>
@@ -449,6 +522,7 @@
     </w:p>
     <w:p>
       <w:r>
+        <w:lastRenderedPageBreak/>
         <w:t>[</w:t>
       </w:r>
       <w:r>
@@ -457,7 +531,7 @@
       <w:r>
         <w:t xml:space="preserve">] </w:t>
       </w:r>
-      <w:hyperlink r:id="rId8" w:history="1">
+      <w:hyperlink r:id="rId9" w:history="1">
         <w:r>
           <w:rPr>
             <w:rStyle w:val="Hyperlink"/>
@@ -479,7 +553,7 @@
       <w:r>
         <w:t xml:space="preserve">] </w:t>
       </w:r>
-      <w:hyperlink r:id="rId9" w:history="1">
+      <w:hyperlink r:id="rId10" w:history="1">
         <w:r>
           <w:rPr>
             <w:rStyle w:val="Hyperlink"/>

</xml_diff>